<commit_message>
6# Update Opisy Funkcjonalnosci
</commit_message>
<xml_diff>
--- a/3. Opisy funkcjonalności.docx
+++ b/3. Opisy funkcjonalności.docx
@@ -765,7 +765,7 @@
                 <w:szCs w:val="24"/>
                 <w:shd w:val="clear" w:color="auto" w:fill="FFFFFF"/>
               </w:rPr>
-              <w:t>1. Użytkownik jest zalogowany</w:t>
+              <w:t>Użytkownik jest zalogowany</w:t>
             </w:r>
           </w:p>
         </w:tc>
@@ -970,19 +970,7 @@
               <w:rPr>
                 <w:rFonts w:ascii="Times New Roman" w:hAnsi="Times New Roman" w:cs="Times New Roman"/>
               </w:rPr>
-              <w:t xml:space="preserve">1. </w:t>
-            </w:r>
-            <w:r>
-              <w:rPr>
-                <w:rFonts w:ascii="Times New Roman" w:hAnsi="Times New Roman" w:cs="Times New Roman"/>
-              </w:rPr>
-              <w:t xml:space="preserve">System </w:t>
-            </w:r>
-            <w:r>
-              <w:rPr>
-                <w:rFonts w:ascii="Times New Roman" w:hAnsi="Times New Roman" w:cs="Times New Roman"/>
-              </w:rPr>
-              <w:t xml:space="preserve">zapisuje </w:t>
+              <w:t xml:space="preserve">System zapisuje </w:t>
             </w:r>
             <w:r>
               <w:rPr>
@@ -1120,27 +1108,7 @@
                 <w:szCs w:val="24"/>
                 <w:shd w:val="clear" w:color="auto" w:fill="FFFFFF"/>
               </w:rPr>
-              <w:t xml:space="preserve">1. </w:t>
-            </w:r>
-            <w:r>
-              <w:rPr>
-                <w:rFonts w:ascii="Times New Roman" w:hAnsi="Times New Roman" w:cs="Times New Roman"/>
-                <w:color w:val="24292E"/>
-                <w:sz w:val="24"/>
-                <w:szCs w:val="24"/>
-                <w:shd w:val="clear" w:color="auto" w:fill="FFFFFF"/>
-              </w:rPr>
-              <w:t>Administrator/u</w:t>
-            </w:r>
-            <w:r>
-              <w:rPr>
-                <w:rFonts w:ascii="Times New Roman" w:hAnsi="Times New Roman" w:cs="Times New Roman"/>
-                <w:color w:val="24292E"/>
-                <w:sz w:val="24"/>
-                <w:szCs w:val="24"/>
-                <w:shd w:val="clear" w:color="auto" w:fill="FFFFFF"/>
-              </w:rPr>
-              <w:t>żytkownik jest zalogowany</w:t>
+              <w:t>Administrator/użytkownik jest zalogowany</w:t>
             </w:r>
           </w:p>
         </w:tc>
@@ -1345,19 +1313,7 @@
               <w:rPr>
                 <w:rFonts w:ascii="Times New Roman" w:hAnsi="Times New Roman" w:cs="Times New Roman"/>
               </w:rPr>
-              <w:t xml:space="preserve">1. </w:t>
-            </w:r>
-            <w:r>
-              <w:rPr>
-                <w:rFonts w:ascii="Times New Roman" w:hAnsi="Times New Roman" w:cs="Times New Roman"/>
-              </w:rPr>
-              <w:t>Administrator/użytkownik</w:t>
-            </w:r>
-            <w:r>
-              <w:rPr>
-                <w:rFonts w:ascii="Times New Roman" w:hAnsi="Times New Roman" w:cs="Times New Roman"/>
-              </w:rPr>
-              <w:t xml:space="preserve"> wybrał opcję dodania nowego produktu po zeskanowaniu</w:t>
+              <w:t>Administrator/użytkownik wybrał opcję dodania nowego produktu po zeskanowaniu</w:t>
             </w:r>
           </w:p>
         </w:tc>
@@ -1481,22 +1437,38 @@
                 <w:sz w:val="24"/>
                 <w:szCs w:val="24"/>
               </w:rPr>
+              <w:t>1. Administrator/użytkownik jest zalogowany</w:t>
+            </w:r>
+          </w:p>
+          <w:p>
+            <w:pPr>
+              <w:spacing w:line="276" w:lineRule="auto"/>
+              <w:rPr>
+                <w:rFonts w:ascii="Times New Roman" w:hAnsi="Times New Roman" w:cs="Times New Roman"/>
+                <w:sz w:val="24"/>
+                <w:szCs w:val="24"/>
+              </w:rPr>
+            </w:pPr>
+            <w:r>
+              <w:rPr>
+                <w:rFonts w:ascii="Times New Roman" w:hAnsi="Times New Roman" w:cs="Times New Roman"/>
+                <w:sz w:val="24"/>
+                <w:szCs w:val="24"/>
+              </w:rPr>
+              <w:t xml:space="preserve">2. </w:t>
+            </w:r>
+            <w:r>
+              <w:rPr>
+                <w:rFonts w:ascii="Times New Roman" w:hAnsi="Times New Roman" w:cs="Times New Roman"/>
+                <w:sz w:val="24"/>
+                <w:szCs w:val="24"/>
+              </w:rPr>
               <w:t>Poprawnie zeskanowany produkt</w:t>
             </w:r>
           </w:p>
         </w:tc>
       </w:tr>
     </w:tbl>
-    <w:p>
-      <w:pPr>
-        <w:spacing w:line="276" w:lineRule="auto"/>
-        <w:rPr>
-          <w:rFonts w:ascii="Times New Roman" w:hAnsi="Times New Roman" w:cs="Times New Roman"/>
-          <w:sz w:val="24"/>
-          <w:szCs w:val="24"/>
-        </w:rPr>
-      </w:pPr>
-    </w:p>
     <w:p>
       <w:pPr>
         <w:spacing w:line="259" w:lineRule="auto"/>
@@ -1506,14 +1478,6 @@
           <w:szCs w:val="24"/>
         </w:rPr>
       </w:pPr>
-      <w:r>
-        <w:rPr>
-          <w:rFonts w:ascii="Times New Roman" w:hAnsi="Times New Roman" w:cs="Times New Roman"/>
-          <w:sz w:val="24"/>
-          <w:szCs w:val="24"/>
-        </w:rPr>
-        <w:br w:type="page"/>
-      </w:r>
     </w:p>
     <w:p>
       <w:pPr>
@@ -1563,6 +1527,7 @@
                 <w:sz w:val="24"/>
                 <w:szCs w:val="24"/>
               </w:rPr>
+              <w:lastRenderedPageBreak/>
               <w:t>Nazwa</w:t>
             </w:r>
           </w:p>
@@ -1714,7 +1679,7 @@
               <w:rPr>
                 <w:rFonts w:ascii="Times New Roman" w:hAnsi="Times New Roman" w:cs="Times New Roman"/>
               </w:rPr>
-              <w:t xml:space="preserve">1. Użytkownik wypełnia </w:t>
+              <w:t xml:space="preserve">Użytkownik wypełnia </w:t>
             </w:r>
             <w:r>
               <w:rPr>
@@ -1732,25 +1697,7 @@
               <w:rPr>
                 <w:rFonts w:ascii="Times New Roman" w:hAnsi="Times New Roman" w:cs="Times New Roman"/>
               </w:rPr>
-              <w:t xml:space="preserve"> (</w:t>
-            </w:r>
-            <w:r>
-              <w:rPr>
-                <w:rFonts w:ascii="Times New Roman" w:hAnsi="Times New Roman" w:cs="Times New Roman"/>
-              </w:rPr>
-              <w:t>wartości odżywcz</w:t>
-            </w:r>
-            <w:r>
-              <w:rPr>
-                <w:rFonts w:ascii="Times New Roman" w:hAnsi="Times New Roman" w:cs="Times New Roman"/>
-              </w:rPr>
-              <w:t xml:space="preserve">e </w:t>
-            </w:r>
-            <w:r>
-              <w:rPr>
-                <w:rFonts w:ascii="Times New Roman" w:hAnsi="Times New Roman" w:cs="Times New Roman"/>
-              </w:rPr>
-              <w:t>na 100 gram)</w:t>
+              <w:t xml:space="preserve"> (wartości odżywcze na 100 gram)</w:t>
             </w:r>
           </w:p>
         </w:tc>
@@ -2020,15 +1967,7 @@
                 <w:sz w:val="24"/>
                 <w:szCs w:val="24"/>
               </w:rPr>
-              <w:t>Administrator, użytkownik</w:t>
-            </w:r>
-            <w:r>
-              <w:rPr>
-                <w:rFonts w:ascii="Times New Roman" w:hAnsi="Times New Roman" w:cs="Times New Roman"/>
-                <w:sz w:val="24"/>
-                <w:szCs w:val="24"/>
-              </w:rPr>
-              <w:t xml:space="preserve"> 2</w:t>
+              <w:t>Administrator, użytkownik 2</w:t>
             </w:r>
           </w:p>
         </w:tc>
@@ -2087,31 +2026,7 @@
               <w:rPr>
                 <w:rFonts w:ascii="Times New Roman" w:hAnsi="Times New Roman" w:cs="Times New Roman"/>
               </w:rPr>
-              <w:t xml:space="preserve">1. </w:t>
-            </w:r>
-            <w:r>
-              <w:rPr>
-                <w:rFonts w:ascii="Times New Roman" w:hAnsi="Times New Roman" w:cs="Times New Roman"/>
-              </w:rPr>
-              <w:t>Administrator</w:t>
-            </w:r>
-            <w:r>
-              <w:rPr>
-                <w:rFonts w:ascii="Times New Roman" w:hAnsi="Times New Roman" w:cs="Times New Roman"/>
-              </w:rPr>
-              <w:t>/</w:t>
-            </w:r>
-            <w:r>
-              <w:rPr>
-                <w:rFonts w:ascii="Times New Roman" w:hAnsi="Times New Roman" w:cs="Times New Roman"/>
-              </w:rPr>
-              <w:t>użytkownik</w:t>
-            </w:r>
-            <w:r>
-              <w:rPr>
-                <w:rFonts w:ascii="Times New Roman" w:hAnsi="Times New Roman" w:cs="Times New Roman"/>
-              </w:rPr>
-              <w:t xml:space="preserve"> 2 zatwierdza produkt</w:t>
+              <w:t>1. Administrator/użytkownik 2 zatwierdza produkt</w:t>
             </w:r>
           </w:p>
         </w:tc>
@@ -2173,39 +2088,7 @@
                 <w:sz w:val="24"/>
                 <w:szCs w:val="24"/>
               </w:rPr>
-              <w:t xml:space="preserve">1b. </w:t>
-            </w:r>
-            <w:r>
-              <w:rPr>
-                <w:rFonts w:ascii="Times New Roman" w:hAnsi="Times New Roman" w:cs="Times New Roman"/>
-                <w:sz w:val="24"/>
-                <w:szCs w:val="24"/>
-              </w:rPr>
-              <w:t>Administrator</w:t>
-            </w:r>
-            <w:r>
-              <w:rPr>
-                <w:rFonts w:ascii="Times New Roman" w:hAnsi="Times New Roman" w:cs="Times New Roman"/>
-                <w:sz w:val="24"/>
-                <w:szCs w:val="24"/>
-              </w:rPr>
-              <w:t>/</w:t>
-            </w:r>
-            <w:r>
-              <w:rPr>
-                <w:rFonts w:ascii="Times New Roman" w:hAnsi="Times New Roman" w:cs="Times New Roman"/>
-                <w:sz w:val="24"/>
-                <w:szCs w:val="24"/>
-              </w:rPr>
-              <w:t>użytkownik</w:t>
-            </w:r>
-            <w:r>
-              <w:rPr>
-                <w:rFonts w:ascii="Times New Roman" w:hAnsi="Times New Roman" w:cs="Times New Roman"/>
-                <w:sz w:val="24"/>
-                <w:szCs w:val="24"/>
-              </w:rPr>
-              <w:t xml:space="preserve"> 2 odrzuca wypełnione dane</w:t>
+              <w:t>1b. Administrator/użytkownik 2 odrzuca wypełnione dane</w:t>
             </w:r>
           </w:p>
         </w:tc>
@@ -2480,12 +2363,6 @@
               <w:rPr>
                 <w:rFonts w:ascii="Times New Roman" w:hAnsi="Times New Roman" w:cs="Times New Roman"/>
               </w:rPr>
-              <w:t xml:space="preserve">1. </w:t>
-            </w:r>
-            <w:r>
-              <w:rPr>
-                <w:rFonts w:ascii="Times New Roman" w:hAnsi="Times New Roman" w:cs="Times New Roman"/>
-              </w:rPr>
               <w:t>Użytkownik generuje tygodniowe podsumowanie spożycia</w:t>
             </w:r>
           </w:p>
@@ -2823,13 +2700,7 @@
               <w:rPr>
                 <w:rFonts w:ascii="Times New Roman" w:hAnsi="Times New Roman" w:cs="Times New Roman"/>
               </w:rPr>
-              <w:t xml:space="preserve">1. Użytkownik </w:t>
-            </w:r>
-            <w:r>
-              <w:rPr>
-                <w:rFonts w:ascii="Times New Roman" w:hAnsi="Times New Roman" w:cs="Times New Roman"/>
-              </w:rPr>
-              <w:t>ustawia dzienny limit spożycia wartości odżywczych</w:t>
+              <w:t>Użytkownik ustawia dzienny limit spożycia wartości odżywczych</w:t>
             </w:r>
           </w:p>
         </w:tc>

</xml_diff>